<commit_message>
release that works with EAP 6
</commit_message>
<xml_diff>
--- a/doc/ novaordis-jmx TODO.docx
+++ b/doc/ novaordis-jmx TODO.docx
@@ -13,44 +13,22 @@
         <w:rPr>
           <w:rFonts w:ascii="Garamond" w:hAnsi="Garamond"/>
         </w:rPr>
-        <w:t>novaordis-jmx TODO</w:t>
+        <w:t>novaordis-</w:t>
       </w:r>
-    </w:p>
-    <w:p>
-      <w:pPr>
-        <w:rPr>
-          <w:rFonts w:ascii="Garamond" w:hAnsi="Garamond"/>
-        </w:rPr>
-      </w:pPr>
-    </w:p>
-    <w:p>
-      <w:pPr>
-        <w:pStyle w:val="ListParagraph"/>
-        <w:numPr>
-          <w:ilvl w:val="0"/>
-          <w:numId w:val="2"/>
-        </w:numPr>
-        <w:rPr>
-          <w:rFonts w:ascii="Garamond" w:hAnsi="Garamond"/>
-        </w:rPr>
-      </w:pPr>
-      <w:hyperlink r:id="rId5" w:history="1">
-        <w:r>
-          <w:rPr>
-            <w:rStyle w:val="Hyperlink"/>
-            <w:rFonts w:ascii="Garamond" w:hAnsi="Garamond"/>
-          </w:rPr>
-          <w:t>https://kb.novaordis.com/index.php/Accessing_WildFly_JMX_Bus_Remotely_with_novaordis-jmx</w:t>
-        </w:r>
-      </w:hyperlink>
+      <w:proofErr w:type="spellStart"/>
       <w:r>
         <w:rPr>
           <w:rFonts w:ascii="Garamond" w:hAnsi="Garamond"/>
         </w:rPr>
-        <w:t xml:space="preserve"> </w:t>
+        <w:t>jmx</w:t>
       </w:r>
-      <w:bookmarkStart w:id="0" w:name="_GoBack"/>
-      <w:bookmarkEnd w:id="0"/>
+      <w:proofErr w:type="spellEnd"/>
+      <w:r>
+        <w:rPr>
+          <w:rFonts w:ascii="Garamond" w:hAnsi="Garamond"/>
+        </w:rPr>
+        <w:t xml:space="preserve"> TODO</w:t>
+      </w:r>
     </w:p>
     <w:p>
       <w:pPr>
@@ -70,6 +48,8 @@
           <w:rFonts w:ascii="Garamond" w:hAnsi="Garamond"/>
         </w:rPr>
       </w:pPr>
+      <w:bookmarkStart w:id="0" w:name="_GoBack"/>
+      <w:bookmarkEnd w:id="0"/>
       <w:r>
         <w:rPr>
           <w:rFonts w:ascii="Garamond" w:hAnsi="Garamond"/>
@@ -843,6 +823,18 @@
       <w:u w:val="single"/>
     </w:rPr>
   </w:style>
+  <w:style w:type="character" w:styleId="FollowedHyperlink">
+    <w:name w:val="FollowedHyperlink"/>
+    <w:basedOn w:val="DefaultParagraphFont"/>
+    <w:uiPriority w:val="99"/>
+    <w:semiHidden/>
+    <w:unhideWhenUsed/>
+    <w:rsid w:val="00B7188D"/>
+    <w:rPr>
+      <w:color w:val="954F72" w:themeColor="followedHyperlink"/>
+      <w:u w:val="single"/>
+    </w:rPr>
+  </w:style>
 </w:styles>
 </file>
 

</xml_diff>